<commit_message>
Added camera classes and background
</commit_message>
<xml_diff>
--- a/RTDESIGN101.docx
+++ b/RTDESIGN101.docx
@@ -226,10 +226,7 @@
     <w:p/>
     <w:p>
       <w:r>
-        <w:t>Vector3</w:t>
-      </w:r>
-      <w:r>
-        <w:t xml:space="preserve"> (namespace: utility)</w:t>
+        <w:t>Vector3 (namespace: utility)</w:t>
       </w:r>
     </w:p>
     <w:p>
@@ -260,10 +257,29 @@
         </w:rPr>
       </w:pPr>
       <w:r>
-        <w:t xml:space="preserve">Length and Width </w:t>
+        <w:t xml:space="preserve">Height </w:t>
+      </w:r>
+      <w:r>
+        <w:t xml:space="preserve"> and Width </w:t>
       </w:r>
       <w:r>
         <w:t>(floats)</w:t>
+      </w:r>
+    </w:p>
+    <w:p>
+      <w:pPr>
+        <w:pStyle w:val="ListParagraph"/>
+        <w:numPr>
+          <w:ilvl w:val="0"/>
+          <w:numId w:val="1"/>
+        </w:numPr>
+        <w:rPr>
+          <w:b/>
+          <w:bCs/>
+        </w:rPr>
+      </w:pPr>
+      <w:r>
+        <w:t>Background (Vector3)</w:t>
       </w:r>
     </w:p>
     <w:p>
@@ -348,7 +364,6 @@
         <w:pStyle w:val="ListParagraph"/>
       </w:pPr>
       <w:r>
-        <w:lastRenderedPageBreak/>
         <w:t>SPHERE</w:t>
       </w:r>
     </w:p>
@@ -368,6 +383,127 @@
       <w:r>
         <w:tab/>
         <w:t>Radius (float)</w:t>
+      </w:r>
+    </w:p>
+    <w:p/>
+    <w:p>
+      <w:r>
+        <w:t>CAMERA</w:t>
+      </w:r>
+      <w:r>
+        <w:t>S</w:t>
+      </w:r>
+      <w:r>
+        <w:t xml:space="preserve"> (namespace: Camera)</w:t>
+      </w:r>
+    </w:p>
+    <w:p>
+      <w:r>
+        <w:tab/>
+        <w:t>CAMERA</w:t>
+      </w:r>
+    </w:p>
+    <w:p>
+      <w:pPr>
+        <w:pStyle w:val="ListParagraph"/>
+        <w:numPr>
+          <w:ilvl w:val="1"/>
+          <w:numId w:val="1"/>
+        </w:numPr>
+      </w:pPr>
+      <w:r>
+        <w:t>FocalLength</w:t>
+      </w:r>
+      <w:r>
+        <w:t xml:space="preserve"> (float)</w:t>
+      </w:r>
+    </w:p>
+    <w:p>
+      <w:pPr>
+        <w:pStyle w:val="ListParagraph"/>
+        <w:numPr>
+          <w:ilvl w:val="1"/>
+          <w:numId w:val="1"/>
+        </w:numPr>
+      </w:pPr>
+      <w:r>
+        <w:t>Position</w:t>
+      </w:r>
+      <w:r>
+        <w:t xml:space="preserve"> (Vector3)</w:t>
+      </w:r>
+    </w:p>
+    <w:p>
+      <w:pPr>
+        <w:pStyle w:val="ListParagraph"/>
+        <w:numPr>
+          <w:ilvl w:val="1"/>
+          <w:numId w:val="1"/>
+        </w:numPr>
+      </w:pPr>
+      <w:r>
+        <w:t>Target</w:t>
+      </w:r>
+      <w:r>
+        <w:t xml:space="preserve"> (Vector3)</w:t>
+      </w:r>
+    </w:p>
+    <w:p>
+      <w:pPr>
+        <w:pStyle w:val="ListParagraph"/>
+        <w:numPr>
+          <w:ilvl w:val="1"/>
+          <w:numId w:val="1"/>
+        </w:numPr>
+      </w:pPr>
+      <w:r>
+        <w:t>UpDirection</w:t>
+      </w:r>
+      <w:r>
+        <w:t xml:space="preserve"> (Vector3)</w:t>
+      </w:r>
+    </w:p>
+    <w:p>
+      <w:pPr>
+        <w:pStyle w:val="ListParagraph"/>
+        <w:numPr>
+          <w:ilvl w:val="1"/>
+          <w:numId w:val="1"/>
+        </w:numPr>
+      </w:pPr>
+      <w:r>
+        <w:t>FarPlane</w:t>
+      </w:r>
+      <w:r>
+        <w:t xml:space="preserve"> (float)</w:t>
+      </w:r>
+    </w:p>
+    <w:p>
+      <w:pPr>
+        <w:ind w:left="720"/>
+      </w:pPr>
+      <w:r>
+        <w:t>PERSPECTIVE_CAMERA</w:t>
+      </w:r>
+      <w:r>
+        <w:t xml:space="preserve"> : CAMERA</w:t>
+      </w:r>
+    </w:p>
+    <w:p>
+      <w:pPr>
+        <w:ind w:left="720"/>
+      </w:pPr>
+      <w:r>
+        <w:t>ORTHOGRAPHIC_CAMERA</w:t>
+      </w:r>
+      <w:r>
+        <w:t xml:space="preserve"> : CAMERA</w:t>
+      </w:r>
+    </w:p>
+    <w:p/>
+    <w:p>
+      <w:r>
+        <w:tab/>
       </w:r>
     </w:p>
     <w:sectPr>

</xml_diff>

<commit_message>
Added operators for division, magnitude and normalization
</commit_message>
<xml_diff>
--- a/RTDESIGN101.docx
+++ b/RTDESIGN101.docx
@@ -232,7 +232,82 @@
     <w:p>
       <w:r>
         <w:tab/>
-        <w:t>X,y,z</w:t>
+      </w:r>
+      <w:proofErr w:type="spellStart"/>
+      <w:proofErr w:type="gramStart"/>
+      <w:r>
+        <w:t>X,y</w:t>
+      </w:r>
+      <w:proofErr w:type="gramEnd"/>
+      <w:r>
+        <w:t>,z</w:t>
+      </w:r>
+      <w:proofErr w:type="spellEnd"/>
+    </w:p>
+    <w:p>
+      <w:pPr>
+        <w:rPr>
+          <w:i/>
+          <w:iCs/>
+        </w:rPr>
+      </w:pPr>
+      <w:r>
+        <w:tab/>
+      </w:r>
+      <w:r>
+        <w:rPr>
+          <w:i/>
+          <w:iCs/>
+        </w:rPr>
+        <w:t xml:space="preserve">Float </w:t>
+      </w:r>
+      <w:proofErr w:type="gramStart"/>
+      <w:r>
+        <w:rPr>
+          <w:i/>
+          <w:iCs/>
+        </w:rPr>
+        <w:t>Magnitude(</w:t>
+      </w:r>
+      <w:proofErr w:type="gramEnd"/>
+      <w:r>
+        <w:rPr>
+          <w:i/>
+          <w:iCs/>
+        </w:rPr>
+        <w:t>)</w:t>
+      </w:r>
+    </w:p>
+    <w:p>
+      <w:pPr>
+        <w:rPr>
+          <w:i/>
+          <w:iCs/>
+        </w:rPr>
+      </w:pPr>
+      <w:r>
+        <w:rPr>
+          <w:i/>
+          <w:iCs/>
+        </w:rPr>
+        <w:tab/>
+        <w:t xml:space="preserve">Vector3 </w:t>
+      </w:r>
+      <w:proofErr w:type="gramStart"/>
+      <w:r>
+        <w:rPr>
+          <w:i/>
+          <w:iCs/>
+        </w:rPr>
+        <w:t>Normalize(</w:t>
+      </w:r>
+      <w:proofErr w:type="gramEnd"/>
+      <w:r>
+        <w:rPr>
+          <w:i/>
+          <w:iCs/>
+        </w:rPr>
+        <w:t>)</w:t>
       </w:r>
     </w:p>
     <w:p/>
@@ -241,7 +316,15 @@
         <w:t>SCENE</w:t>
       </w:r>
       <w:r>
-        <w:t xml:space="preserve"> (namespace: SceneObjects)</w:t>
+        <w:t xml:space="preserve"> (namespace: </w:t>
+      </w:r>
+      <w:proofErr w:type="spellStart"/>
+      <w:r>
+        <w:t>SceneObjects</w:t>
+      </w:r>
+      <w:proofErr w:type="spellEnd"/>
+      <w:r>
+        <w:t>)</w:t>
       </w:r>
     </w:p>
     <w:p>
@@ -256,11 +339,16 @@
           <w:bCs/>
         </w:rPr>
       </w:pPr>
+      <w:proofErr w:type="gramStart"/>
       <w:r>
         <w:t xml:space="preserve">Height </w:t>
       </w:r>
       <w:r>
-        <w:t xml:space="preserve"> and Width </w:t>
+        <w:t xml:space="preserve"> and</w:t>
+      </w:r>
+      <w:proofErr w:type="gramEnd"/>
+      <w:r>
+        <w:t xml:space="preserve"> Width </w:t>
       </w:r>
       <w:r>
         <w:t>(floats)</w:t>
@@ -305,7 +393,14 @@
       </w:pPr>
       <w:r>
         <w:tab/>
-        <w:t>VertexA (Vector3),</w:t>
+      </w:r>
+      <w:proofErr w:type="spellStart"/>
+      <w:r>
+        <w:t>VertexA</w:t>
+      </w:r>
+      <w:proofErr w:type="spellEnd"/>
+      <w:r>
+        <w:t xml:space="preserve"> (Vector3),</w:t>
       </w:r>
     </w:p>
     <w:p>
@@ -314,7 +409,14 @@
       </w:pPr>
       <w:r>
         <w:tab/>
-        <w:t>VertexB (Vector3),</w:t>
+      </w:r>
+      <w:proofErr w:type="spellStart"/>
+      <w:r>
+        <w:t>VertexB</w:t>
+      </w:r>
+      <w:proofErr w:type="spellEnd"/>
+      <w:r>
+        <w:t xml:space="preserve"> (Vector3),</w:t>
       </w:r>
     </w:p>
     <w:p>
@@ -323,7 +425,14 @@
       </w:pPr>
       <w:r>
         <w:tab/>
-        <w:t>VertexC (Vector3)</w:t>
+      </w:r>
+      <w:proofErr w:type="spellStart"/>
+      <w:r>
+        <w:t>VertexC</w:t>
+      </w:r>
+      <w:proofErr w:type="spellEnd"/>
+      <w:r>
+        <w:t xml:space="preserve"> (Vector3)</w:t>
       </w:r>
       <w:r>
         <w:tab/>
@@ -338,11 +447,16 @@
       <w:pPr>
         <w:pStyle w:val="ListParagraph"/>
       </w:pPr>
+      <w:proofErr w:type="gramStart"/>
       <w:r>
         <w:t>RECTANGLE</w:t>
       </w:r>
       <w:r>
-        <w:t xml:space="preserve"> : TRIANGLE</w:t>
+        <w:t xml:space="preserve"> :</w:t>
+      </w:r>
+      <w:proofErr w:type="gramEnd"/>
+      <w:r>
+        <w:t xml:space="preserve"> TRIANGLE</w:t>
       </w:r>
     </w:p>
     <w:p>
@@ -350,8 +464,13 @@
         <w:pStyle w:val="ListParagraph"/>
         <w:ind w:firstLine="720"/>
       </w:pPr>
-      <w:r>
-        <w:t>VertexD (Vector3)</w:t>
+      <w:proofErr w:type="spellStart"/>
+      <w:r>
+        <w:t>VertexD</w:t>
+      </w:r>
+      <w:proofErr w:type="spellEnd"/>
+      <w:r>
+        <w:t xml:space="preserve"> (Vector3)</w:t>
       </w:r>
     </w:p>
     <w:p>
@@ -411,9 +530,11 @@
           <w:numId w:val="1"/>
         </w:numPr>
       </w:pPr>
+      <w:proofErr w:type="spellStart"/>
       <w:r>
         <w:t>FocalLength</w:t>
       </w:r>
+      <w:proofErr w:type="spellEnd"/>
       <w:r>
         <w:t xml:space="preserve"> (float)</w:t>
       </w:r>
@@ -456,9 +577,11 @@
           <w:numId w:val="1"/>
         </w:numPr>
       </w:pPr>
+      <w:proofErr w:type="spellStart"/>
       <w:r>
         <w:t>UpDirection</w:t>
       </w:r>
+      <w:proofErr w:type="spellEnd"/>
       <w:r>
         <w:t xml:space="preserve"> (Vector3)</w:t>
       </w:r>
@@ -471,9 +594,11 @@
           <w:numId w:val="1"/>
         </w:numPr>
       </w:pPr>
+      <w:proofErr w:type="spellStart"/>
       <w:r>
         <w:t>FarPlane</w:t>
       </w:r>
+      <w:proofErr w:type="spellEnd"/>
       <w:r>
         <w:t xml:space="preserve"> (float)</w:t>
       </w:r>
@@ -483,10 +608,35 @@
         <w:ind w:left="720"/>
       </w:pPr>
       <w:r>
-        <w:t>PERSPECTIVE_CAMERA</w:t>
-      </w:r>
-      <w:r>
-        <w:t xml:space="preserve"> : CAMERA</w:t>
+        <w:t>PERSPECTIVE_</w:t>
+      </w:r>
+      <w:proofErr w:type="gramStart"/>
+      <w:r>
+        <w:t>CAMERA</w:t>
+      </w:r>
+      <w:r>
+        <w:t xml:space="preserve"> :</w:t>
+      </w:r>
+      <w:proofErr w:type="gramEnd"/>
+      <w:r>
+        <w:t xml:space="preserve"> CAMERA</w:t>
+      </w:r>
+    </w:p>
+    <w:p>
+      <w:pPr>
+        <w:pStyle w:val="ListParagraph"/>
+        <w:numPr>
+          <w:ilvl w:val="1"/>
+          <w:numId w:val="1"/>
+        </w:numPr>
+      </w:pPr>
+      <w:proofErr w:type="spellStart"/>
+      <w:r>
+        <w:t>FieldOfView</w:t>
+      </w:r>
+      <w:proofErr w:type="spellEnd"/>
+      <w:r>
+        <w:t xml:space="preserve"> (float) – [Radians]</w:t>
       </w:r>
     </w:p>
     <w:p>
@@ -494,10 +644,18 @@
         <w:ind w:left="720"/>
       </w:pPr>
       <w:r>
-        <w:t>ORTHOGRAPHIC_CAMERA</w:t>
-      </w:r>
-      <w:r>
-        <w:t xml:space="preserve"> : CAMERA</w:t>
+        <w:t>ORTHOGRAPHIC_</w:t>
+      </w:r>
+      <w:proofErr w:type="gramStart"/>
+      <w:r>
+        <w:t>CAMERA</w:t>
+      </w:r>
+      <w:r>
+        <w:t xml:space="preserve"> :</w:t>
+      </w:r>
+      <w:proofErr w:type="gramEnd"/>
+      <w:r>
+        <w:t xml:space="preserve"> CAMERA</w:t>
       </w:r>
     </w:p>
     <w:p/>

</xml_diff>

<commit_message>
Added code for sphere intersection
</commit_message>
<xml_diff>
--- a/RTDESIGN101.docx
+++ b/RTDESIGN101.docx
@@ -232,17 +232,8 @@
     <w:p>
       <w:r>
         <w:tab/>
-      </w:r>
-      <w:proofErr w:type="spellStart"/>
-      <w:proofErr w:type="gramStart"/>
-      <w:r>
-        <w:t>X,y</w:t>
-      </w:r>
-      <w:proofErr w:type="gramEnd"/>
-      <w:r>
-        <w:t>,z</w:t>
-      </w:r>
-      <w:proofErr w:type="spellEnd"/>
+        <w:t>X,y,z</w:t>
+      </w:r>
     </w:p>
     <w:p>
       <w:pPr>
@@ -259,23 +250,7 @@
           <w:i/>
           <w:iCs/>
         </w:rPr>
-        <w:t xml:space="preserve">Float </w:t>
-      </w:r>
-      <w:proofErr w:type="gramStart"/>
-      <w:r>
-        <w:rPr>
-          <w:i/>
-          <w:iCs/>
-        </w:rPr>
-        <w:t>Magnitude(</w:t>
-      </w:r>
-      <w:proofErr w:type="gramEnd"/>
-      <w:r>
-        <w:rPr>
-          <w:i/>
-          <w:iCs/>
-        </w:rPr>
-        <w:t>)</w:t>
+        <w:t>Float Magnitude()</w:t>
       </w:r>
     </w:p>
     <w:p>
@@ -291,23 +266,7 @@
           <w:iCs/>
         </w:rPr>
         <w:tab/>
-        <w:t xml:space="preserve">Vector3 </w:t>
-      </w:r>
-      <w:proofErr w:type="gramStart"/>
-      <w:r>
-        <w:rPr>
-          <w:i/>
-          <w:iCs/>
-        </w:rPr>
-        <w:t>Normalize(</w:t>
-      </w:r>
-      <w:proofErr w:type="gramEnd"/>
-      <w:r>
-        <w:rPr>
-          <w:i/>
-          <w:iCs/>
-        </w:rPr>
-        <w:t>)</w:t>
+        <w:t>Vector3 Normalize()</w:t>
       </w:r>
     </w:p>
     <w:p/>
@@ -316,15 +275,7 @@
         <w:t>SCENE</w:t>
       </w:r>
       <w:r>
-        <w:t xml:space="preserve"> (namespace: </w:t>
-      </w:r>
-      <w:proofErr w:type="spellStart"/>
-      <w:r>
-        <w:t>SceneObjects</w:t>
-      </w:r>
-      <w:proofErr w:type="spellEnd"/>
-      <w:r>
-        <w:t>)</w:t>
+        <w:t xml:space="preserve"> (namespace: SceneObjects)</w:t>
       </w:r>
     </w:p>
     <w:p>
@@ -339,16 +290,11 @@
           <w:bCs/>
         </w:rPr>
       </w:pPr>
-      <w:proofErr w:type="gramStart"/>
       <w:r>
         <w:t xml:space="preserve">Height </w:t>
       </w:r>
       <w:r>
-        <w:t xml:space="preserve"> and</w:t>
-      </w:r>
-      <w:proofErr w:type="gramEnd"/>
-      <w:r>
-        <w:t xml:space="preserve"> Width </w:t>
+        <w:t xml:space="preserve"> and Width </w:t>
       </w:r>
       <w:r>
         <w:t>(floats)</w:t>
@@ -393,14 +339,7 @@
       </w:pPr>
       <w:r>
         <w:tab/>
-      </w:r>
-      <w:proofErr w:type="spellStart"/>
-      <w:r>
-        <w:t>VertexA</w:t>
-      </w:r>
-      <w:proofErr w:type="spellEnd"/>
-      <w:r>
-        <w:t xml:space="preserve"> (Vector3),</w:t>
+        <w:t>VertexA (Vector3),</w:t>
       </w:r>
     </w:p>
     <w:p>
@@ -409,14 +348,7 @@
       </w:pPr>
       <w:r>
         <w:tab/>
-      </w:r>
-      <w:proofErr w:type="spellStart"/>
-      <w:r>
-        <w:t>VertexB</w:t>
-      </w:r>
-      <w:proofErr w:type="spellEnd"/>
-      <w:r>
-        <w:t xml:space="preserve"> (Vector3),</w:t>
+        <w:t>VertexB (Vector3),</w:t>
       </w:r>
     </w:p>
     <w:p>
@@ -425,14 +357,7 @@
       </w:pPr>
       <w:r>
         <w:tab/>
-      </w:r>
-      <w:proofErr w:type="spellStart"/>
-      <w:r>
-        <w:t>VertexC</w:t>
-      </w:r>
-      <w:proofErr w:type="spellEnd"/>
-      <w:r>
-        <w:t xml:space="preserve"> (Vector3)</w:t>
+        <w:t>VertexC (Vector3)</w:t>
       </w:r>
       <w:r>
         <w:tab/>
@@ -447,16 +372,11 @@
       <w:pPr>
         <w:pStyle w:val="ListParagraph"/>
       </w:pPr>
-      <w:proofErr w:type="gramStart"/>
       <w:r>
         <w:t>RECTANGLE</w:t>
       </w:r>
       <w:r>
-        <w:t xml:space="preserve"> :</w:t>
-      </w:r>
-      <w:proofErr w:type="gramEnd"/>
-      <w:r>
-        <w:t xml:space="preserve"> TRIANGLE</w:t>
+        <w:t xml:space="preserve"> : TRIANGLE</w:t>
       </w:r>
     </w:p>
     <w:p>
@@ -464,13 +384,8 @@
         <w:pStyle w:val="ListParagraph"/>
         <w:ind w:firstLine="720"/>
       </w:pPr>
-      <w:proofErr w:type="spellStart"/>
-      <w:r>
-        <w:t>VertexD</w:t>
-      </w:r>
-      <w:proofErr w:type="spellEnd"/>
-      <w:r>
-        <w:t xml:space="preserve"> (Vector3)</w:t>
+      <w:r>
+        <w:t>VertexD (Vector3)</w:t>
       </w:r>
     </w:p>
     <w:p>
@@ -530,11 +445,9 @@
           <w:numId w:val="1"/>
         </w:numPr>
       </w:pPr>
-      <w:proofErr w:type="spellStart"/>
       <w:r>
         <w:t>FocalLength</w:t>
       </w:r>
-      <w:proofErr w:type="spellEnd"/>
       <w:r>
         <w:t xml:space="preserve"> (float)</w:t>
       </w:r>
@@ -577,11 +490,9 @@
           <w:numId w:val="1"/>
         </w:numPr>
       </w:pPr>
-      <w:proofErr w:type="spellStart"/>
       <w:r>
         <w:t>UpDirection</w:t>
       </w:r>
-      <w:proofErr w:type="spellEnd"/>
       <w:r>
         <w:t xml:space="preserve"> (Vector3)</w:t>
       </w:r>
@@ -594,49 +505,106 @@
           <w:numId w:val="1"/>
         </w:numPr>
       </w:pPr>
-      <w:proofErr w:type="spellStart"/>
       <w:r>
         <w:t>FarPlane</w:t>
       </w:r>
-      <w:proofErr w:type="spellEnd"/>
       <w:r>
         <w:t xml:space="preserve"> (float)</w:t>
       </w:r>
     </w:p>
     <w:p>
       <w:pPr>
+        <w:pStyle w:val="ListParagraph"/>
+        <w:numPr>
+          <w:ilvl w:val="1"/>
+          <w:numId w:val="1"/>
+        </w:numPr>
+      </w:pPr>
+      <w:r>
+        <w:t>FieldOfView (float) – [Radians]</w:t>
+      </w:r>
+    </w:p>
+    <w:p>
+      <w:pPr>
+        <w:pStyle w:val="ListParagraph"/>
+        <w:numPr>
+          <w:ilvl w:val="1"/>
+          <w:numId w:val="1"/>
+        </w:numPr>
+      </w:pPr>
+      <w:r>
+        <w:t>C1, C2, C3, C4 (Vector3), der</w:t>
+      </w:r>
+    </w:p>
+    <w:p>
+      <w:pPr>
+        <w:pStyle w:val="ListParagraph"/>
+        <w:numPr>
+          <w:ilvl w:val="1"/>
+          <w:numId w:val="1"/>
+        </w:numPr>
+      </w:pPr>
+      <w:r>
+        <w:t>PixelWidth. PixelHeight (float) der</w:t>
+      </w:r>
+    </w:p>
+    <w:p>
+      <w:pPr>
+        <w:pStyle w:val="ListParagraph"/>
+        <w:numPr>
+          <w:ilvl w:val="1"/>
+          <w:numId w:val="1"/>
+        </w:numPr>
+      </w:pPr>
+      <w:r>
+        <w:t>View Direction (vector3) der</w:t>
+      </w:r>
+    </w:p>
+    <w:p>
+      <w:pPr>
+        <w:pStyle w:val="ListParagraph"/>
+        <w:numPr>
+          <w:ilvl w:val="1"/>
+          <w:numId w:val="1"/>
+        </w:numPr>
+      </w:pPr>
+      <w:r>
+        <w:t>Camera Up (Vector3) der</w:t>
+      </w:r>
+    </w:p>
+    <w:p>
+      <w:pPr>
+        <w:pStyle w:val="ListParagraph"/>
+        <w:numPr>
+          <w:ilvl w:val="1"/>
+          <w:numId w:val="1"/>
+        </w:numPr>
+      </w:pPr>
+      <w:r>
+        <w:t>Side Direction (Vector3) der</w:t>
+      </w:r>
+    </w:p>
+    <w:p>
+      <w:pPr>
+        <w:pStyle w:val="ListParagraph"/>
+        <w:numPr>
+          <w:ilvl w:val="1"/>
+          <w:numId w:val="1"/>
+        </w:numPr>
+      </w:pPr>
+      <w:r>
+        <w:t>Frame Width, Height (Vector3) der</w:t>
+      </w:r>
+    </w:p>
+    <w:p>
+      <w:pPr>
         <w:ind w:left="720"/>
       </w:pPr>
       <w:r>
-        <w:t>PERSPECTIVE_</w:t>
-      </w:r>
-      <w:proofErr w:type="gramStart"/>
-      <w:r>
-        <w:t>CAMERA</w:t>
-      </w:r>
-      <w:r>
-        <w:t xml:space="preserve"> :</w:t>
-      </w:r>
-      <w:proofErr w:type="gramEnd"/>
-      <w:r>
-        <w:t xml:space="preserve"> CAMERA</w:t>
-      </w:r>
-    </w:p>
-    <w:p>
-      <w:pPr>
-        <w:pStyle w:val="ListParagraph"/>
-        <w:numPr>
-          <w:ilvl w:val="1"/>
-          <w:numId w:val="1"/>
-        </w:numPr>
-      </w:pPr>
-      <w:proofErr w:type="spellStart"/>
-      <w:r>
-        <w:t>FieldOfView</w:t>
-      </w:r>
-      <w:proofErr w:type="spellEnd"/>
-      <w:r>
-        <w:t xml:space="preserve"> (float) – [Radians]</w:t>
+        <w:t>PERSPECTIVE_CAMERA</w:t>
+      </w:r>
+      <w:r>
+        <w:t xml:space="preserve"> : CAMERA</w:t>
       </w:r>
     </w:p>
     <w:p>
@@ -644,18 +612,10 @@
         <w:ind w:left="720"/>
       </w:pPr>
       <w:r>
-        <w:t>ORTHOGRAPHIC_</w:t>
-      </w:r>
-      <w:proofErr w:type="gramStart"/>
-      <w:r>
-        <w:t>CAMERA</w:t>
-      </w:r>
-      <w:r>
-        <w:t xml:space="preserve"> :</w:t>
-      </w:r>
-      <w:proofErr w:type="gramEnd"/>
-      <w:r>
-        <w:t xml:space="preserve"> CAMERA</w:t>
+        <w:t>ORTHOGRAPHIC_CAMERA</w:t>
+      </w:r>
+      <w:r>
+        <w:t xml:space="preserve"> : CAMERA</w:t>
       </w:r>
     </w:p>
     <w:p/>

</xml_diff>

<commit_message>
Added materials and lights
</commit_message>
<xml_diff>
--- a/RTDESIGN101.docx
+++ b/RTDESIGN101.docx
@@ -619,9 +619,315 @@
       </w:r>
     </w:p>
     <w:p/>
-    <w:p>
+    <w:p/>
+    <w:p>
+      <w:r>
+        <w:t>MATERIALS (namespace: Materials)</w:t>
+      </w:r>
+      <w:r>
+        <w:br/>
+      </w:r>
       <w:r>
         <w:tab/>
+        <w:t>MATERIAL</w:t>
+      </w:r>
+    </w:p>
+    <w:p>
+      <w:r>
+        <w:tab/>
+      </w:r>
+      <w:r>
+        <w:tab/>
+      </w:r>
+      <w:r>
+        <w:tab/>
+        <w:t>Id (int)</w:t>
+      </w:r>
+    </w:p>
+    <w:p>
+      <w:pPr>
+        <w:pStyle w:val="ListParagraph"/>
+        <w:numPr>
+          <w:ilvl w:val="0"/>
+          <w:numId w:val="3"/>
+        </w:numPr>
+      </w:pPr>
+      <w:r>
+        <w:t>Specularities (List&lt;float&gt;)</w:t>
+      </w:r>
+    </w:p>
+    <w:p>
+      <w:pPr>
+        <w:pStyle w:val="ListParagraph"/>
+        <w:numPr>
+          <w:ilvl w:val="0"/>
+          <w:numId w:val="3"/>
+        </w:numPr>
+      </w:pPr>
+      <w:r>
+        <w:t>Type (enum) [SOLID, GRADIENT, CHECKERED,STRIPE]</w:t>
+      </w:r>
+    </w:p>
+    <w:p>
+      <w:pPr>
+        <w:ind w:left="1440"/>
+      </w:pPr>
+      <w:r>
+        <w:t xml:space="preserve">Abstract </w:t>
+      </w:r>
+      <w:r>
+        <w:t xml:space="preserve">Vector3 </w:t>
+      </w:r>
+      <w:r>
+        <w:t>getAmbientColor</w:t>
+      </w:r>
+      <w:r>
+        <w:t>(Shape,Vector3)</w:t>
+      </w:r>
+    </w:p>
+    <w:p>
+      <w:pPr>
+        <w:ind w:left="1440"/>
+      </w:pPr>
+      <w:r>
+        <w:t xml:space="preserve">Abstract </w:t>
+      </w:r>
+      <w:r>
+        <w:t>Vector3 get</w:t>
+      </w:r>
+      <w:r>
+        <w:t>Diffuse</w:t>
+      </w:r>
+      <w:r>
+        <w:t>Color(Shape,Vector3)</w:t>
+      </w:r>
+    </w:p>
+    <w:p>
+      <w:pPr>
+        <w:ind w:left="1440"/>
+      </w:pPr>
+      <w:r>
+        <w:t>A</w:t>
+      </w:r>
+      <w:r>
+        <w:t>bstract</w:t>
+      </w:r>
+      <w:r>
+        <w:t xml:space="preserve"> </w:t>
+      </w:r>
+      <w:r>
+        <w:t>Vector3 get</w:t>
+      </w:r>
+      <w:r>
+        <w:t>Specular</w:t>
+      </w:r>
+      <w:r>
+        <w:t>Color(Shape,Vector3)</w:t>
+      </w:r>
+    </w:p>
+    <w:p>
+      <w:pPr>
+        <w:ind w:left="1440"/>
+      </w:pPr>
+      <w:r>
+        <w:t xml:space="preserve">Abstract </w:t>
+      </w:r>
+      <w:r>
+        <w:t>float</w:t>
+      </w:r>
+      <w:r>
+        <w:t xml:space="preserve"> getSpecular</w:t>
+      </w:r>
+      <w:r>
+        <w:t>ity</w:t>
+      </w:r>
+      <w:r>
+        <w:t>(Shape,Vector3)</w:t>
+      </w:r>
+    </w:p>
+    <w:p>
+      <w:pPr>
+        <w:ind w:left="1440"/>
+      </w:pPr>
+    </w:p>
+    <w:p/>
+    <w:p>
+      <w:r>
+        <w:tab/>
+      </w:r>
+      <w:r>
+        <w:t>COLOR_MATERIAL</w:t>
+      </w:r>
+      <w:r>
+        <w:t xml:space="preserve"> : MATERIAL</w:t>
+      </w:r>
+    </w:p>
+    <w:p>
+      <w:pPr>
+        <w:pStyle w:val="ListParagraph"/>
+        <w:numPr>
+          <w:ilvl w:val="0"/>
+          <w:numId w:val="2"/>
+        </w:numPr>
+      </w:pPr>
+      <w:r>
+        <w:t>AmbientColors (List&lt;Vector3&gt;)</w:t>
+      </w:r>
+    </w:p>
+    <w:p>
+      <w:pPr>
+        <w:pStyle w:val="ListParagraph"/>
+        <w:numPr>
+          <w:ilvl w:val="0"/>
+          <w:numId w:val="2"/>
+        </w:numPr>
+      </w:pPr>
+      <w:r>
+        <w:t>DiffuseColors (List&lt;Vector3&gt;)</w:t>
+      </w:r>
+    </w:p>
+    <w:p>
+      <w:pPr>
+        <w:pStyle w:val="ListParagraph"/>
+        <w:numPr>
+          <w:ilvl w:val="0"/>
+          <w:numId w:val="2"/>
+        </w:numPr>
+      </w:pPr>
+      <w:r>
+        <w:t>SpecularColors (List&lt;Vector3&gt;)</w:t>
+      </w:r>
+    </w:p>
+    <w:p/>
+    <w:p/>
+    <w:p>
+      <w:r>
+        <w:t>LIGHTS (namespace: LIGHTS)</w:t>
+      </w:r>
+    </w:p>
+    <w:p>
+      <w:r>
+        <w:tab/>
+        <w:t>LIGHT</w:t>
+      </w:r>
+    </w:p>
+    <w:p>
+      <w:r>
+        <w:tab/>
+      </w:r>
+      <w:r>
+        <w:tab/>
+      </w:r>
+      <w:r>
+        <w:t>Id (int)</w:t>
+      </w:r>
+    </w:p>
+    <w:p>
+      <w:pPr>
+        <w:pStyle w:val="ListParagraph"/>
+        <w:numPr>
+          <w:ilvl w:val="0"/>
+          <w:numId w:val="4"/>
+        </w:numPr>
+      </w:pPr>
+      <w:r>
+        <w:t>Direction</w:t>
+      </w:r>
+    </w:p>
+    <w:p>
+      <w:pPr>
+        <w:pStyle w:val="ListParagraph"/>
+        <w:numPr>
+          <w:ilvl w:val="0"/>
+          <w:numId w:val="4"/>
+        </w:numPr>
+      </w:pPr>
+      <w:r>
+        <w:t>Color</w:t>
+      </w:r>
+    </w:p>
+    <w:p>
+      <w:pPr>
+        <w:ind w:left="1440"/>
+      </w:pPr>
+      <w:r>
+        <w:t>Vector3 getDirection(Vector3 coordinate)</w:t>
+      </w:r>
+    </w:p>
+    <w:p>
+      <w:pPr>
+        <w:ind w:left="720"/>
+      </w:pPr>
+      <w:r>
+        <w:t>DIRECTIONAL_LIGHT</w:t>
+      </w:r>
+      <w:r>
+        <w:t xml:space="preserve">  : LIGHT</w:t>
+      </w:r>
+    </w:p>
+    <w:p>
+      <w:pPr>
+        <w:ind w:left="720"/>
+      </w:pPr>
+      <w:r>
+        <w:t>POINT_LIGHT</w:t>
+      </w:r>
+      <w:r>
+        <w:t xml:space="preserve"> : LIGHT</w:t>
+      </w:r>
+    </w:p>
+    <w:p>
+      <w:pPr>
+        <w:pStyle w:val="ListParagraph"/>
+        <w:numPr>
+          <w:ilvl w:val="0"/>
+          <w:numId w:val="7"/>
+        </w:numPr>
+      </w:pPr>
+      <w:r>
+        <w:t>Origin</w:t>
+      </w:r>
+    </w:p>
+    <w:p>
+      <w:r>
+        <w:tab/>
+        <w:t>SPOT_LIGHT : POINT_LIGHT</w:t>
+      </w:r>
+    </w:p>
+    <w:p>
+      <w:pPr>
+        <w:pStyle w:val="ListParagraph"/>
+        <w:numPr>
+          <w:ilvl w:val="0"/>
+          <w:numId w:val="7"/>
+        </w:numPr>
+      </w:pPr>
+      <w:r>
+        <w:t>InnerRadius</w:t>
+      </w:r>
+    </w:p>
+    <w:p>
+      <w:pPr>
+        <w:pStyle w:val="ListParagraph"/>
+        <w:numPr>
+          <w:ilvl w:val="0"/>
+          <w:numId w:val="7"/>
+        </w:numPr>
+      </w:pPr>
+      <w:r>
+        <w:t>FallOfRadius</w:t>
+      </w:r>
+    </w:p>
+    <w:p>
+      <w:pPr>
+        <w:pStyle w:val="ListParagraph"/>
+        <w:numPr>
+          <w:ilvl w:val="0"/>
+          <w:numId w:val="7"/>
+        </w:numPr>
+      </w:pPr>
+      <w:r>
+        <w:t>FallOf</w:t>
       </w:r>
     </w:p>
     <w:sectPr>
@@ -637,6 +943,232 @@
 <file path=word/numbering.xml><?xml version="1.0" encoding="utf-8"?>
 <w:numbering xmlns:wpc="http://schemas.microsoft.com/office/word/2010/wordprocessingCanvas" xmlns:cx="http://schemas.microsoft.com/office/drawing/2014/chartex" xmlns:cx1="http://schemas.microsoft.com/office/drawing/2015/9/8/chartex" xmlns:cx2="http://schemas.microsoft.com/office/drawing/2015/10/21/chartex" xmlns:cx3="http://schemas.microsoft.com/office/drawing/2016/5/9/chartex" xmlns:cx4="http://schemas.microsoft.com/office/drawing/2016/5/10/chartex" xmlns:cx5="http://schemas.microsoft.com/office/drawing/2016/5/11/chartex" xmlns:cx6="http://schemas.microsoft.com/office/drawing/2016/5/12/chartex" xmlns:cx7="http://schemas.microsoft.com/office/drawing/2016/5/13/chartex" xmlns:cx8="http://schemas.microsoft.com/office/drawing/2016/5/14/chartex" xmlns:mc="http://schemas.openxmlformats.org/markup-compatibility/2006" xmlns:aink="http://schemas.microsoft.com/office/drawing/2016/ink" xmlns:am3d="http://schemas.microsoft.com/office/drawing/2017/model3d" xmlns:o="urn:schemas-microsoft-com:office:office" xmlns:r="http://schemas.openxmlformats.org/officeDocument/2006/relationships" xmlns:m="http://schemas.openxmlformats.org/officeDocument/2006/math" xmlns:v="urn:schemas-microsoft-com:vml" xmlns:wp14="http://schemas.microsoft.com/office/word/2010/wordprocessingDrawing" xmlns:wp="http://schemas.openxmlformats.org/drawingml/2006/wordprocessingDrawing" xmlns:w10="urn:schemas-microsoft-com:office:word" xmlns:w="http://schemas.openxmlformats.org/wordprocessingml/2006/main" xmlns:w14="http://schemas.microsoft.com/office/word/2010/wordml" xmlns:w15="http://schemas.microsoft.com/office/word/2012/wordml" xmlns:w16cex="http://schemas.microsoft.com/office/word/2018/wordml/cex" xmlns:w16cid="http://schemas.microsoft.com/office/word/2016/wordml/cid" xmlns:w16="http://schemas.microsoft.com/office/word/2018/wordml" xmlns:w16sdtdh="http://schemas.microsoft.com/office/word/2020/wordml/sdtdatahash" xmlns:w16se="http://schemas.microsoft.com/office/word/2015/wordml/symex" xmlns:wpg="http://schemas.microsoft.com/office/word/2010/wordprocessingGroup" xmlns:wpi="http://schemas.microsoft.com/office/word/2010/wordprocessingInk" xmlns:wne="http://schemas.microsoft.com/office/word/2006/wordml" xmlns:wps="http://schemas.microsoft.com/office/word/2010/wordprocessingShape" mc:Ignorable="w14 w15 w16se w16cid w16 w16cex w16sdtdh wp14">
   <w:abstractNum w:abstractNumId="0" w15:restartNumberingAfterBreak="0">
+    <w:nsid w:val="054D1B03"/>
+    <w:multiLevelType w:val="hybridMultilevel"/>
+    <w:tmpl w:val="11A8BC0E"/>
+    <w:lvl w:ilvl="0" w:tplc="04090001">
+      <w:start w:val="1"/>
+      <w:numFmt w:val="bullet"/>
+      <w:lvlText w:val=""/>
+      <w:lvlJc w:val="left"/>
+      <w:pPr>
+        <w:ind w:left="2880" w:hanging="360"/>
+      </w:pPr>
+      <w:rPr>
+        <w:rFonts w:ascii="Symbol" w:hAnsi="Symbol" w:hint="default"/>
+      </w:rPr>
+    </w:lvl>
+    <w:lvl w:ilvl="1" w:tplc="04090003" w:tentative="1">
+      <w:start w:val="1"/>
+      <w:numFmt w:val="bullet"/>
+      <w:lvlText w:val="o"/>
+      <w:lvlJc w:val="left"/>
+      <w:pPr>
+        <w:ind w:left="3600" w:hanging="360"/>
+      </w:pPr>
+      <w:rPr>
+        <w:rFonts w:ascii="Courier New" w:hAnsi="Courier New" w:cs="Courier New" w:hint="default"/>
+      </w:rPr>
+    </w:lvl>
+    <w:lvl w:ilvl="2" w:tplc="04090005" w:tentative="1">
+      <w:start w:val="1"/>
+      <w:numFmt w:val="bullet"/>
+      <w:lvlText w:val=""/>
+      <w:lvlJc w:val="left"/>
+      <w:pPr>
+        <w:ind w:left="4320" w:hanging="360"/>
+      </w:pPr>
+      <w:rPr>
+        <w:rFonts w:ascii="Wingdings" w:hAnsi="Wingdings" w:hint="default"/>
+      </w:rPr>
+    </w:lvl>
+    <w:lvl w:ilvl="3" w:tplc="04090001" w:tentative="1">
+      <w:start w:val="1"/>
+      <w:numFmt w:val="bullet"/>
+      <w:lvlText w:val=""/>
+      <w:lvlJc w:val="left"/>
+      <w:pPr>
+        <w:ind w:left="5040" w:hanging="360"/>
+      </w:pPr>
+      <w:rPr>
+        <w:rFonts w:ascii="Symbol" w:hAnsi="Symbol" w:hint="default"/>
+      </w:rPr>
+    </w:lvl>
+    <w:lvl w:ilvl="4" w:tplc="04090003" w:tentative="1">
+      <w:start w:val="1"/>
+      <w:numFmt w:val="bullet"/>
+      <w:lvlText w:val="o"/>
+      <w:lvlJc w:val="left"/>
+      <w:pPr>
+        <w:ind w:left="5760" w:hanging="360"/>
+      </w:pPr>
+      <w:rPr>
+        <w:rFonts w:ascii="Courier New" w:hAnsi="Courier New" w:cs="Courier New" w:hint="default"/>
+      </w:rPr>
+    </w:lvl>
+    <w:lvl w:ilvl="5" w:tplc="04090005" w:tentative="1">
+      <w:start w:val="1"/>
+      <w:numFmt w:val="bullet"/>
+      <w:lvlText w:val=""/>
+      <w:lvlJc w:val="left"/>
+      <w:pPr>
+        <w:ind w:left="6480" w:hanging="360"/>
+      </w:pPr>
+      <w:rPr>
+        <w:rFonts w:ascii="Wingdings" w:hAnsi="Wingdings" w:hint="default"/>
+      </w:rPr>
+    </w:lvl>
+    <w:lvl w:ilvl="6" w:tplc="04090001" w:tentative="1">
+      <w:start w:val="1"/>
+      <w:numFmt w:val="bullet"/>
+      <w:lvlText w:val=""/>
+      <w:lvlJc w:val="left"/>
+      <w:pPr>
+        <w:ind w:left="7200" w:hanging="360"/>
+      </w:pPr>
+      <w:rPr>
+        <w:rFonts w:ascii="Symbol" w:hAnsi="Symbol" w:hint="default"/>
+      </w:rPr>
+    </w:lvl>
+    <w:lvl w:ilvl="7" w:tplc="04090003" w:tentative="1">
+      <w:start w:val="1"/>
+      <w:numFmt w:val="bullet"/>
+      <w:lvlText w:val="o"/>
+      <w:lvlJc w:val="left"/>
+      <w:pPr>
+        <w:ind w:left="7920" w:hanging="360"/>
+      </w:pPr>
+      <w:rPr>
+        <w:rFonts w:ascii="Courier New" w:hAnsi="Courier New" w:cs="Courier New" w:hint="default"/>
+      </w:rPr>
+    </w:lvl>
+    <w:lvl w:ilvl="8" w:tplc="04090005" w:tentative="1">
+      <w:start w:val="1"/>
+      <w:numFmt w:val="bullet"/>
+      <w:lvlText w:val=""/>
+      <w:lvlJc w:val="left"/>
+      <w:pPr>
+        <w:ind w:left="8640" w:hanging="360"/>
+      </w:pPr>
+      <w:rPr>
+        <w:rFonts w:ascii="Wingdings" w:hAnsi="Wingdings" w:hint="default"/>
+      </w:rPr>
+    </w:lvl>
+  </w:abstractNum>
+  <w:abstractNum w:abstractNumId="1" w15:restartNumberingAfterBreak="0">
+    <w:nsid w:val="52CC2CD4"/>
+    <w:multiLevelType w:val="hybridMultilevel"/>
+    <w:tmpl w:val="EC868242"/>
+    <w:lvl w:ilvl="0" w:tplc="04090001">
+      <w:start w:val="1"/>
+      <w:numFmt w:val="bullet"/>
+      <w:lvlText w:val=""/>
+      <w:lvlJc w:val="left"/>
+      <w:pPr>
+        <w:ind w:left="2160" w:hanging="360"/>
+      </w:pPr>
+      <w:rPr>
+        <w:rFonts w:ascii="Symbol" w:hAnsi="Symbol" w:hint="default"/>
+      </w:rPr>
+    </w:lvl>
+    <w:lvl w:ilvl="1" w:tplc="04090003" w:tentative="1">
+      <w:start w:val="1"/>
+      <w:numFmt w:val="bullet"/>
+      <w:lvlText w:val="o"/>
+      <w:lvlJc w:val="left"/>
+      <w:pPr>
+        <w:ind w:left="2880" w:hanging="360"/>
+      </w:pPr>
+      <w:rPr>
+        <w:rFonts w:ascii="Courier New" w:hAnsi="Courier New" w:cs="Courier New" w:hint="default"/>
+      </w:rPr>
+    </w:lvl>
+    <w:lvl w:ilvl="2" w:tplc="04090005" w:tentative="1">
+      <w:start w:val="1"/>
+      <w:numFmt w:val="bullet"/>
+      <w:lvlText w:val=""/>
+      <w:lvlJc w:val="left"/>
+      <w:pPr>
+        <w:ind w:left="3600" w:hanging="360"/>
+      </w:pPr>
+      <w:rPr>
+        <w:rFonts w:ascii="Wingdings" w:hAnsi="Wingdings" w:hint="default"/>
+      </w:rPr>
+    </w:lvl>
+    <w:lvl w:ilvl="3" w:tplc="04090001" w:tentative="1">
+      <w:start w:val="1"/>
+      <w:numFmt w:val="bullet"/>
+      <w:lvlText w:val=""/>
+      <w:lvlJc w:val="left"/>
+      <w:pPr>
+        <w:ind w:left="4320" w:hanging="360"/>
+      </w:pPr>
+      <w:rPr>
+        <w:rFonts w:ascii="Symbol" w:hAnsi="Symbol" w:hint="default"/>
+      </w:rPr>
+    </w:lvl>
+    <w:lvl w:ilvl="4" w:tplc="04090003" w:tentative="1">
+      <w:start w:val="1"/>
+      <w:numFmt w:val="bullet"/>
+      <w:lvlText w:val="o"/>
+      <w:lvlJc w:val="left"/>
+      <w:pPr>
+        <w:ind w:left="5040" w:hanging="360"/>
+      </w:pPr>
+      <w:rPr>
+        <w:rFonts w:ascii="Courier New" w:hAnsi="Courier New" w:cs="Courier New" w:hint="default"/>
+      </w:rPr>
+    </w:lvl>
+    <w:lvl w:ilvl="5" w:tplc="04090005" w:tentative="1">
+      <w:start w:val="1"/>
+      <w:numFmt w:val="bullet"/>
+      <w:lvlText w:val=""/>
+      <w:lvlJc w:val="left"/>
+      <w:pPr>
+        <w:ind w:left="5760" w:hanging="360"/>
+      </w:pPr>
+      <w:rPr>
+        <w:rFonts w:ascii="Wingdings" w:hAnsi="Wingdings" w:hint="default"/>
+      </w:rPr>
+    </w:lvl>
+    <w:lvl w:ilvl="6" w:tplc="04090001" w:tentative="1">
+      <w:start w:val="1"/>
+      <w:numFmt w:val="bullet"/>
+      <w:lvlText w:val=""/>
+      <w:lvlJc w:val="left"/>
+      <w:pPr>
+        <w:ind w:left="6480" w:hanging="360"/>
+      </w:pPr>
+      <w:rPr>
+        <w:rFonts w:ascii="Symbol" w:hAnsi="Symbol" w:hint="default"/>
+      </w:rPr>
+    </w:lvl>
+    <w:lvl w:ilvl="7" w:tplc="04090003" w:tentative="1">
+      <w:start w:val="1"/>
+      <w:numFmt w:val="bullet"/>
+      <w:lvlText w:val="o"/>
+      <w:lvlJc w:val="left"/>
+      <w:pPr>
+        <w:ind w:left="7200" w:hanging="360"/>
+      </w:pPr>
+      <w:rPr>
+        <w:rFonts w:ascii="Courier New" w:hAnsi="Courier New" w:cs="Courier New" w:hint="default"/>
+      </w:rPr>
+    </w:lvl>
+    <w:lvl w:ilvl="8" w:tplc="04090005" w:tentative="1">
+      <w:start w:val="1"/>
+      <w:numFmt w:val="bullet"/>
+      <w:lvlText w:val=""/>
+      <w:lvlJc w:val="left"/>
+      <w:pPr>
+        <w:ind w:left="7920" w:hanging="360"/>
+      </w:pPr>
+      <w:rPr>
+        <w:rFonts w:ascii="Wingdings" w:hAnsi="Wingdings" w:hint="default"/>
+      </w:rPr>
+    </w:lvl>
+  </w:abstractNum>
+  <w:abstractNum w:abstractNumId="2" w15:restartNumberingAfterBreak="0">
     <w:nsid w:val="6CF71919"/>
     <w:multiLevelType w:val="hybridMultilevel"/>
     <w:tmpl w:val="61267A6A"/>
@@ -748,8 +1280,478 @@
       </w:rPr>
     </w:lvl>
   </w:abstractNum>
+  <w:abstractNum w:abstractNumId="3" w15:restartNumberingAfterBreak="0">
+    <w:nsid w:val="758A7DF2"/>
+    <w:multiLevelType w:val="hybridMultilevel"/>
+    <w:tmpl w:val="4A6C6E58"/>
+    <w:lvl w:ilvl="0" w:tplc="04090001">
+      <w:start w:val="1"/>
+      <w:numFmt w:val="bullet"/>
+      <w:lvlText w:val=""/>
+      <w:lvlJc w:val="left"/>
+      <w:pPr>
+        <w:ind w:left="2160" w:hanging="360"/>
+      </w:pPr>
+      <w:rPr>
+        <w:rFonts w:ascii="Symbol" w:hAnsi="Symbol" w:hint="default"/>
+      </w:rPr>
+    </w:lvl>
+    <w:lvl w:ilvl="1" w:tplc="04090003" w:tentative="1">
+      <w:start w:val="1"/>
+      <w:numFmt w:val="bullet"/>
+      <w:lvlText w:val="o"/>
+      <w:lvlJc w:val="left"/>
+      <w:pPr>
+        <w:ind w:left="2880" w:hanging="360"/>
+      </w:pPr>
+      <w:rPr>
+        <w:rFonts w:ascii="Courier New" w:hAnsi="Courier New" w:cs="Courier New" w:hint="default"/>
+      </w:rPr>
+    </w:lvl>
+    <w:lvl w:ilvl="2" w:tplc="04090005" w:tentative="1">
+      <w:start w:val="1"/>
+      <w:numFmt w:val="bullet"/>
+      <w:lvlText w:val=""/>
+      <w:lvlJc w:val="left"/>
+      <w:pPr>
+        <w:ind w:left="3600" w:hanging="360"/>
+      </w:pPr>
+      <w:rPr>
+        <w:rFonts w:ascii="Wingdings" w:hAnsi="Wingdings" w:hint="default"/>
+      </w:rPr>
+    </w:lvl>
+    <w:lvl w:ilvl="3" w:tplc="04090001" w:tentative="1">
+      <w:start w:val="1"/>
+      <w:numFmt w:val="bullet"/>
+      <w:lvlText w:val=""/>
+      <w:lvlJc w:val="left"/>
+      <w:pPr>
+        <w:ind w:left="4320" w:hanging="360"/>
+      </w:pPr>
+      <w:rPr>
+        <w:rFonts w:ascii="Symbol" w:hAnsi="Symbol" w:hint="default"/>
+      </w:rPr>
+    </w:lvl>
+    <w:lvl w:ilvl="4" w:tplc="04090003" w:tentative="1">
+      <w:start w:val="1"/>
+      <w:numFmt w:val="bullet"/>
+      <w:lvlText w:val="o"/>
+      <w:lvlJc w:val="left"/>
+      <w:pPr>
+        <w:ind w:left="5040" w:hanging="360"/>
+      </w:pPr>
+      <w:rPr>
+        <w:rFonts w:ascii="Courier New" w:hAnsi="Courier New" w:cs="Courier New" w:hint="default"/>
+      </w:rPr>
+    </w:lvl>
+    <w:lvl w:ilvl="5" w:tplc="04090005" w:tentative="1">
+      <w:start w:val="1"/>
+      <w:numFmt w:val="bullet"/>
+      <w:lvlText w:val=""/>
+      <w:lvlJc w:val="left"/>
+      <w:pPr>
+        <w:ind w:left="5760" w:hanging="360"/>
+      </w:pPr>
+      <w:rPr>
+        <w:rFonts w:ascii="Wingdings" w:hAnsi="Wingdings" w:hint="default"/>
+      </w:rPr>
+    </w:lvl>
+    <w:lvl w:ilvl="6" w:tplc="04090001" w:tentative="1">
+      <w:start w:val="1"/>
+      <w:numFmt w:val="bullet"/>
+      <w:lvlText w:val=""/>
+      <w:lvlJc w:val="left"/>
+      <w:pPr>
+        <w:ind w:left="6480" w:hanging="360"/>
+      </w:pPr>
+      <w:rPr>
+        <w:rFonts w:ascii="Symbol" w:hAnsi="Symbol" w:hint="default"/>
+      </w:rPr>
+    </w:lvl>
+    <w:lvl w:ilvl="7" w:tplc="04090003" w:tentative="1">
+      <w:start w:val="1"/>
+      <w:numFmt w:val="bullet"/>
+      <w:lvlText w:val="o"/>
+      <w:lvlJc w:val="left"/>
+      <w:pPr>
+        <w:ind w:left="7200" w:hanging="360"/>
+      </w:pPr>
+      <w:rPr>
+        <w:rFonts w:ascii="Courier New" w:hAnsi="Courier New" w:cs="Courier New" w:hint="default"/>
+      </w:rPr>
+    </w:lvl>
+    <w:lvl w:ilvl="8" w:tplc="04090005" w:tentative="1">
+      <w:start w:val="1"/>
+      <w:numFmt w:val="bullet"/>
+      <w:lvlText w:val=""/>
+      <w:lvlJc w:val="left"/>
+      <w:pPr>
+        <w:ind w:left="7920" w:hanging="360"/>
+      </w:pPr>
+      <w:rPr>
+        <w:rFonts w:ascii="Wingdings" w:hAnsi="Wingdings" w:hint="default"/>
+      </w:rPr>
+    </w:lvl>
+  </w:abstractNum>
+  <w:abstractNum w:abstractNumId="4" w15:restartNumberingAfterBreak="0">
+    <w:nsid w:val="7B291B44"/>
+    <w:multiLevelType w:val="hybridMultilevel"/>
+    <w:tmpl w:val="894A6542"/>
+    <w:lvl w:ilvl="0" w:tplc="04090001">
+      <w:start w:val="1"/>
+      <w:numFmt w:val="bullet"/>
+      <w:lvlText w:val=""/>
+      <w:lvlJc w:val="left"/>
+      <w:pPr>
+        <w:ind w:left="1440" w:hanging="360"/>
+      </w:pPr>
+      <w:rPr>
+        <w:rFonts w:ascii="Symbol" w:hAnsi="Symbol" w:hint="default"/>
+      </w:rPr>
+    </w:lvl>
+    <w:lvl w:ilvl="1" w:tplc="04090003" w:tentative="1">
+      <w:start w:val="1"/>
+      <w:numFmt w:val="bullet"/>
+      <w:lvlText w:val="o"/>
+      <w:lvlJc w:val="left"/>
+      <w:pPr>
+        <w:ind w:left="2160" w:hanging="360"/>
+      </w:pPr>
+      <w:rPr>
+        <w:rFonts w:ascii="Courier New" w:hAnsi="Courier New" w:cs="Courier New" w:hint="default"/>
+      </w:rPr>
+    </w:lvl>
+    <w:lvl w:ilvl="2" w:tplc="04090005" w:tentative="1">
+      <w:start w:val="1"/>
+      <w:numFmt w:val="bullet"/>
+      <w:lvlText w:val=""/>
+      <w:lvlJc w:val="left"/>
+      <w:pPr>
+        <w:ind w:left="2880" w:hanging="360"/>
+      </w:pPr>
+      <w:rPr>
+        <w:rFonts w:ascii="Wingdings" w:hAnsi="Wingdings" w:hint="default"/>
+      </w:rPr>
+    </w:lvl>
+    <w:lvl w:ilvl="3" w:tplc="04090001" w:tentative="1">
+      <w:start w:val="1"/>
+      <w:numFmt w:val="bullet"/>
+      <w:lvlText w:val=""/>
+      <w:lvlJc w:val="left"/>
+      <w:pPr>
+        <w:ind w:left="3600" w:hanging="360"/>
+      </w:pPr>
+      <w:rPr>
+        <w:rFonts w:ascii="Symbol" w:hAnsi="Symbol" w:hint="default"/>
+      </w:rPr>
+    </w:lvl>
+    <w:lvl w:ilvl="4" w:tplc="04090003" w:tentative="1">
+      <w:start w:val="1"/>
+      <w:numFmt w:val="bullet"/>
+      <w:lvlText w:val="o"/>
+      <w:lvlJc w:val="left"/>
+      <w:pPr>
+        <w:ind w:left="4320" w:hanging="360"/>
+      </w:pPr>
+      <w:rPr>
+        <w:rFonts w:ascii="Courier New" w:hAnsi="Courier New" w:cs="Courier New" w:hint="default"/>
+      </w:rPr>
+    </w:lvl>
+    <w:lvl w:ilvl="5" w:tplc="04090005" w:tentative="1">
+      <w:start w:val="1"/>
+      <w:numFmt w:val="bullet"/>
+      <w:lvlText w:val=""/>
+      <w:lvlJc w:val="left"/>
+      <w:pPr>
+        <w:ind w:left="5040" w:hanging="360"/>
+      </w:pPr>
+      <w:rPr>
+        <w:rFonts w:ascii="Wingdings" w:hAnsi="Wingdings" w:hint="default"/>
+      </w:rPr>
+    </w:lvl>
+    <w:lvl w:ilvl="6" w:tplc="04090001" w:tentative="1">
+      <w:start w:val="1"/>
+      <w:numFmt w:val="bullet"/>
+      <w:lvlText w:val=""/>
+      <w:lvlJc w:val="left"/>
+      <w:pPr>
+        <w:ind w:left="5760" w:hanging="360"/>
+      </w:pPr>
+      <w:rPr>
+        <w:rFonts w:ascii="Symbol" w:hAnsi="Symbol" w:hint="default"/>
+      </w:rPr>
+    </w:lvl>
+    <w:lvl w:ilvl="7" w:tplc="04090003" w:tentative="1">
+      <w:start w:val="1"/>
+      <w:numFmt w:val="bullet"/>
+      <w:lvlText w:val="o"/>
+      <w:lvlJc w:val="left"/>
+      <w:pPr>
+        <w:ind w:left="6480" w:hanging="360"/>
+      </w:pPr>
+      <w:rPr>
+        <w:rFonts w:ascii="Courier New" w:hAnsi="Courier New" w:cs="Courier New" w:hint="default"/>
+      </w:rPr>
+    </w:lvl>
+    <w:lvl w:ilvl="8" w:tplc="04090005" w:tentative="1">
+      <w:start w:val="1"/>
+      <w:numFmt w:val="bullet"/>
+      <w:lvlText w:val=""/>
+      <w:lvlJc w:val="left"/>
+      <w:pPr>
+        <w:ind w:left="7200" w:hanging="360"/>
+      </w:pPr>
+      <w:rPr>
+        <w:rFonts w:ascii="Wingdings" w:hAnsi="Wingdings" w:hint="default"/>
+      </w:rPr>
+    </w:lvl>
+  </w:abstractNum>
+  <w:abstractNum w:abstractNumId="5" w15:restartNumberingAfterBreak="0">
+    <w:nsid w:val="7BC455BC"/>
+    <w:multiLevelType w:val="hybridMultilevel"/>
+    <w:tmpl w:val="966AFC4C"/>
+    <w:lvl w:ilvl="0" w:tplc="04090001">
+      <w:start w:val="1"/>
+      <w:numFmt w:val="bullet"/>
+      <w:lvlText w:val=""/>
+      <w:lvlJc w:val="left"/>
+      <w:pPr>
+        <w:ind w:left="2520" w:hanging="360"/>
+      </w:pPr>
+      <w:rPr>
+        <w:rFonts w:ascii="Symbol" w:hAnsi="Symbol" w:hint="default"/>
+      </w:rPr>
+    </w:lvl>
+    <w:lvl w:ilvl="1" w:tplc="04090003">
+      <w:start w:val="1"/>
+      <w:numFmt w:val="bullet"/>
+      <w:lvlText w:val="o"/>
+      <w:lvlJc w:val="left"/>
+      <w:pPr>
+        <w:ind w:left="3240" w:hanging="360"/>
+      </w:pPr>
+      <w:rPr>
+        <w:rFonts w:ascii="Courier New" w:hAnsi="Courier New" w:cs="Courier New" w:hint="default"/>
+      </w:rPr>
+    </w:lvl>
+    <w:lvl w:ilvl="2" w:tplc="04090005" w:tentative="1">
+      <w:start w:val="1"/>
+      <w:numFmt w:val="bullet"/>
+      <w:lvlText w:val=""/>
+      <w:lvlJc w:val="left"/>
+      <w:pPr>
+        <w:ind w:left="3960" w:hanging="360"/>
+      </w:pPr>
+      <w:rPr>
+        <w:rFonts w:ascii="Wingdings" w:hAnsi="Wingdings" w:hint="default"/>
+      </w:rPr>
+    </w:lvl>
+    <w:lvl w:ilvl="3" w:tplc="04090001" w:tentative="1">
+      <w:start w:val="1"/>
+      <w:numFmt w:val="bullet"/>
+      <w:lvlText w:val=""/>
+      <w:lvlJc w:val="left"/>
+      <w:pPr>
+        <w:ind w:left="4680" w:hanging="360"/>
+      </w:pPr>
+      <w:rPr>
+        <w:rFonts w:ascii="Symbol" w:hAnsi="Symbol" w:hint="default"/>
+      </w:rPr>
+    </w:lvl>
+    <w:lvl w:ilvl="4" w:tplc="04090003" w:tentative="1">
+      <w:start w:val="1"/>
+      <w:numFmt w:val="bullet"/>
+      <w:lvlText w:val="o"/>
+      <w:lvlJc w:val="left"/>
+      <w:pPr>
+        <w:ind w:left="5400" w:hanging="360"/>
+      </w:pPr>
+      <w:rPr>
+        <w:rFonts w:ascii="Courier New" w:hAnsi="Courier New" w:cs="Courier New" w:hint="default"/>
+      </w:rPr>
+    </w:lvl>
+    <w:lvl w:ilvl="5" w:tplc="04090005" w:tentative="1">
+      <w:start w:val="1"/>
+      <w:numFmt w:val="bullet"/>
+      <w:lvlText w:val=""/>
+      <w:lvlJc w:val="left"/>
+      <w:pPr>
+        <w:ind w:left="6120" w:hanging="360"/>
+      </w:pPr>
+      <w:rPr>
+        <w:rFonts w:ascii="Wingdings" w:hAnsi="Wingdings" w:hint="default"/>
+      </w:rPr>
+    </w:lvl>
+    <w:lvl w:ilvl="6" w:tplc="04090001" w:tentative="1">
+      <w:start w:val="1"/>
+      <w:numFmt w:val="bullet"/>
+      <w:lvlText w:val=""/>
+      <w:lvlJc w:val="left"/>
+      <w:pPr>
+        <w:ind w:left="6840" w:hanging="360"/>
+      </w:pPr>
+      <w:rPr>
+        <w:rFonts w:ascii="Symbol" w:hAnsi="Symbol" w:hint="default"/>
+      </w:rPr>
+    </w:lvl>
+    <w:lvl w:ilvl="7" w:tplc="04090003" w:tentative="1">
+      <w:start w:val="1"/>
+      <w:numFmt w:val="bullet"/>
+      <w:lvlText w:val="o"/>
+      <w:lvlJc w:val="left"/>
+      <w:pPr>
+        <w:ind w:left="7560" w:hanging="360"/>
+      </w:pPr>
+      <w:rPr>
+        <w:rFonts w:ascii="Courier New" w:hAnsi="Courier New" w:cs="Courier New" w:hint="default"/>
+      </w:rPr>
+    </w:lvl>
+    <w:lvl w:ilvl="8" w:tplc="04090005" w:tentative="1">
+      <w:start w:val="1"/>
+      <w:numFmt w:val="bullet"/>
+      <w:lvlText w:val=""/>
+      <w:lvlJc w:val="left"/>
+      <w:pPr>
+        <w:ind w:left="8280" w:hanging="360"/>
+      </w:pPr>
+      <w:rPr>
+        <w:rFonts w:ascii="Wingdings" w:hAnsi="Wingdings" w:hint="default"/>
+      </w:rPr>
+    </w:lvl>
+  </w:abstractNum>
+  <w:abstractNum w:abstractNumId="6" w15:restartNumberingAfterBreak="0">
+    <w:nsid w:val="7FC15455"/>
+    <w:multiLevelType w:val="hybridMultilevel"/>
+    <w:tmpl w:val="2D7085B8"/>
+    <w:lvl w:ilvl="0" w:tplc="04090001">
+      <w:start w:val="1"/>
+      <w:numFmt w:val="bullet"/>
+      <w:lvlText w:val=""/>
+      <w:lvlJc w:val="left"/>
+      <w:pPr>
+        <w:ind w:left="2520" w:hanging="360"/>
+      </w:pPr>
+      <w:rPr>
+        <w:rFonts w:ascii="Symbol" w:hAnsi="Symbol" w:hint="default"/>
+      </w:rPr>
+    </w:lvl>
+    <w:lvl w:ilvl="1" w:tplc="04090003" w:tentative="1">
+      <w:start w:val="1"/>
+      <w:numFmt w:val="bullet"/>
+      <w:lvlText w:val="o"/>
+      <w:lvlJc w:val="left"/>
+      <w:pPr>
+        <w:ind w:left="3240" w:hanging="360"/>
+      </w:pPr>
+      <w:rPr>
+        <w:rFonts w:ascii="Courier New" w:hAnsi="Courier New" w:cs="Courier New" w:hint="default"/>
+      </w:rPr>
+    </w:lvl>
+    <w:lvl w:ilvl="2" w:tplc="04090005" w:tentative="1">
+      <w:start w:val="1"/>
+      <w:numFmt w:val="bullet"/>
+      <w:lvlText w:val=""/>
+      <w:lvlJc w:val="left"/>
+      <w:pPr>
+        <w:ind w:left="3960" w:hanging="360"/>
+      </w:pPr>
+      <w:rPr>
+        <w:rFonts w:ascii="Wingdings" w:hAnsi="Wingdings" w:hint="default"/>
+      </w:rPr>
+    </w:lvl>
+    <w:lvl w:ilvl="3" w:tplc="04090001" w:tentative="1">
+      <w:start w:val="1"/>
+      <w:numFmt w:val="bullet"/>
+      <w:lvlText w:val=""/>
+      <w:lvlJc w:val="left"/>
+      <w:pPr>
+        <w:ind w:left="4680" w:hanging="360"/>
+      </w:pPr>
+      <w:rPr>
+        <w:rFonts w:ascii="Symbol" w:hAnsi="Symbol" w:hint="default"/>
+      </w:rPr>
+    </w:lvl>
+    <w:lvl w:ilvl="4" w:tplc="04090003" w:tentative="1">
+      <w:start w:val="1"/>
+      <w:numFmt w:val="bullet"/>
+      <w:lvlText w:val="o"/>
+      <w:lvlJc w:val="left"/>
+      <w:pPr>
+        <w:ind w:left="5400" w:hanging="360"/>
+      </w:pPr>
+      <w:rPr>
+        <w:rFonts w:ascii="Courier New" w:hAnsi="Courier New" w:cs="Courier New" w:hint="default"/>
+      </w:rPr>
+    </w:lvl>
+    <w:lvl w:ilvl="5" w:tplc="04090005" w:tentative="1">
+      <w:start w:val="1"/>
+      <w:numFmt w:val="bullet"/>
+      <w:lvlText w:val=""/>
+      <w:lvlJc w:val="left"/>
+      <w:pPr>
+        <w:ind w:left="6120" w:hanging="360"/>
+      </w:pPr>
+      <w:rPr>
+        <w:rFonts w:ascii="Wingdings" w:hAnsi="Wingdings" w:hint="default"/>
+      </w:rPr>
+    </w:lvl>
+    <w:lvl w:ilvl="6" w:tplc="04090001" w:tentative="1">
+      <w:start w:val="1"/>
+      <w:numFmt w:val="bullet"/>
+      <w:lvlText w:val=""/>
+      <w:lvlJc w:val="left"/>
+      <w:pPr>
+        <w:ind w:left="6840" w:hanging="360"/>
+      </w:pPr>
+      <w:rPr>
+        <w:rFonts w:ascii="Symbol" w:hAnsi="Symbol" w:hint="default"/>
+      </w:rPr>
+    </w:lvl>
+    <w:lvl w:ilvl="7" w:tplc="04090003" w:tentative="1">
+      <w:start w:val="1"/>
+      <w:numFmt w:val="bullet"/>
+      <w:lvlText w:val="o"/>
+      <w:lvlJc w:val="left"/>
+      <w:pPr>
+        <w:ind w:left="7560" w:hanging="360"/>
+      </w:pPr>
+      <w:rPr>
+        <w:rFonts w:ascii="Courier New" w:hAnsi="Courier New" w:cs="Courier New" w:hint="default"/>
+      </w:rPr>
+    </w:lvl>
+    <w:lvl w:ilvl="8" w:tplc="04090005" w:tentative="1">
+      <w:start w:val="1"/>
+      <w:numFmt w:val="bullet"/>
+      <w:lvlText w:val=""/>
+      <w:lvlJc w:val="left"/>
+      <w:pPr>
+        <w:ind w:left="8280" w:hanging="360"/>
+      </w:pPr>
+      <w:rPr>
+        <w:rFonts w:ascii="Wingdings" w:hAnsi="Wingdings" w:hint="default"/>
+      </w:rPr>
+    </w:lvl>
+  </w:abstractNum>
   <w:num w:numId="1">
+    <w:abstractNumId w:val="2"/>
+  </w:num>
+  <w:num w:numId="2">
+    <w:abstractNumId w:val="5"/>
+  </w:num>
+  <w:num w:numId="3">
+    <w:abstractNumId w:val="6"/>
+  </w:num>
+  <w:num w:numId="4">
+    <w:abstractNumId w:val="1"/>
+  </w:num>
+  <w:num w:numId="5">
+    <w:abstractNumId w:val="4"/>
+  </w:num>
+  <w:num w:numId="6">
     <w:abstractNumId w:val="0"/>
+  </w:num>
+  <w:num w:numId="7">
+    <w:abstractNumId w:val="3"/>
   </w:num>
 </w:numbering>
 </file>

</xml_diff>